<commit_message>
Versió per a l'entrega parcial del document Word
</commit_message>
<xml_diff>
--- a/DOCX/PRACTICA1.docx
+++ b/DOCX/PRACTICA1.docx
@@ -626,7 +626,6 @@
         <w:rPr>
           <w:noProof/>
         </w:rPr>
-        <w:lastRenderedPageBreak/>
         <w:drawing>
           <wp:inline distT="0" distB="0" distL="0" distR="0" wp14:anchorId="54D8580E" wp14:editId="0D292208">
             <wp:extent cx="5402582" cy="3195955"/>
@@ -2016,7 +2015,6 @@
                 <w:color w:val="000000"/>
                 <w:lang w:val="es-ES" w:eastAsia="es-ES"/>
               </w:rPr>
-              <w:lastRenderedPageBreak/>
               <w:t>pct_piste</w:t>
             </w:r>
             <w:proofErr w:type="spellEnd"/>
@@ -4438,7 +4436,6 @@
         <w:rPr>
           <w:lang w:val="ca-ES"/>
         </w:rPr>
-        <w:lastRenderedPageBreak/>
         <w:t>Inspiració</w:t>
       </w:r>
     </w:p>
@@ -5088,7 +5085,7 @@
           <w:highlight w:val="white"/>
           <w:lang w:val="ca-ES"/>
         </w:rPr>
-        <w:t xml:space="preserve">Publicar el </w:t>
+        <w:t xml:space="preserve">El data set ha estat publicat a </w:t>
       </w:r>
       <w:proofErr w:type="spellStart"/>
       <w:r>
@@ -5096,7 +5093,7 @@
           <w:highlight w:val="white"/>
           <w:lang w:val="ca-ES"/>
         </w:rPr>
-        <w:t>dataset</w:t>
+        <w:t>Zenodo</w:t>
       </w:r>
       <w:proofErr w:type="spellEnd"/>
       <w:r>
@@ -5104,60 +5101,117 @@
           <w:highlight w:val="white"/>
           <w:lang w:val="ca-ES"/>
         </w:rPr>
-        <w:t xml:space="preserve"> en format CSV a </w:t>
-      </w:r>
-      <w:proofErr w:type="spellStart"/>
-      <w:r>
-        <w:rPr>
-          <w:highlight w:val="white"/>
-          <w:lang w:val="ca-ES"/>
-        </w:rPr>
-        <w:t>Zenodo</w:t>
-      </w:r>
-      <w:proofErr w:type="spellEnd"/>
-      <w:r>
-        <w:rPr>
-          <w:highlight w:val="white"/>
-          <w:lang w:val="ca-ES"/>
-        </w:rPr>
-        <w:t xml:space="preserve"> (</w:t>
-      </w:r>
-      <w:proofErr w:type="spellStart"/>
-      <w:r>
-        <w:rPr>
-          <w:highlight w:val="white"/>
-          <w:lang w:val="ca-ES"/>
-        </w:rPr>
-        <w:t>obtencio</w:t>
-      </w:r>
-      <w:proofErr w:type="spellEnd"/>
-      <w:r>
-        <w:rPr>
-          <w:highlight w:val="white"/>
-          <w:lang w:val="ca-ES"/>
-        </w:rPr>
-        <w:t xml:space="preserve">́ del DOI) amb una breu </w:t>
-      </w:r>
-      <w:proofErr w:type="spellStart"/>
-      <w:r>
-        <w:rPr>
-          <w:highlight w:val="white"/>
-          <w:lang w:val="ca-ES"/>
-        </w:rPr>
-        <w:t>descripcio</w:t>
-      </w:r>
-      <w:proofErr w:type="spellEnd"/>
-      <w:r>
-        <w:rPr>
-          <w:highlight w:val="white"/>
-          <w:lang w:val="ca-ES"/>
-        </w:rPr>
-        <w:t xml:space="preserve">́. </w:t>
+        <w:t xml:space="preserve"> en el següent enllaç:</w:t>
+      </w:r>
+    </w:p>
+    <w:p>
+      <w:pPr>
+        <w:spacing w:before="120" w:after="120"/>
+        <w:jc w:val="both"/>
+      </w:pPr>
+      <w:hyperlink r:id="rId16" w:anchor=".YGTgZbDiuUl" w:history="1">
+        <w:proofErr w:type="spellStart"/>
+        <w:r>
+          <w:rPr>
+            <w:rStyle w:val="Hyperlink"/>
+          </w:rPr>
+          <w:t>Trail</w:t>
+        </w:r>
+        <w:proofErr w:type="spellEnd"/>
+        <w:r>
+          <w:rPr>
+            <w:rStyle w:val="Hyperlink"/>
+          </w:rPr>
+          <w:t xml:space="preserve"> </w:t>
+        </w:r>
+        <w:proofErr w:type="spellStart"/>
+        <w:r>
+          <w:rPr>
+            <w:rStyle w:val="Hyperlink"/>
+          </w:rPr>
+          <w:t>Running</w:t>
+        </w:r>
+        <w:proofErr w:type="spellEnd"/>
+        <w:r>
+          <w:rPr>
+            <w:rStyle w:val="Hyperlink"/>
+          </w:rPr>
+          <w:t xml:space="preserve"> Races 2020-2029 | </w:t>
+        </w:r>
+        <w:proofErr w:type="spellStart"/>
+        <w:r>
+          <w:rPr>
+            <w:rStyle w:val="Hyperlink"/>
+          </w:rPr>
+          <w:t>Zenodo</w:t>
+        </w:r>
+        <w:proofErr w:type="spellEnd"/>
+      </w:hyperlink>
+    </w:p>
+    <w:p>
+      <w:pPr>
+        <w:spacing w:before="120" w:after="120"/>
+        <w:jc w:val="both"/>
+        <w:rPr>
+          <w:highlight w:val="white"/>
+          <w:lang w:val="ca-ES"/>
+        </w:rPr>
+      </w:pPr>
+      <w:r>
+        <w:rPr>
+          <w:lang w:val="ca-ES"/>
+        </w:rPr>
+        <w:drawing>
+          <wp:inline distT="0" distB="0" distL="0" distR="0" wp14:anchorId="28AA7973" wp14:editId="6F0350CC">
+            <wp:extent cx="1790950" cy="200053"/>
+            <wp:effectExtent l="0" t="0" r="0" b="9525"/>
+            <wp:docPr id="2" name="Picture 2">
+              <a:hlinkClick xmlns:a="http://schemas.openxmlformats.org/drawingml/2006/main" r:id="rId17"/>
+            </wp:docPr>
+            <wp:cNvGraphicFramePr>
+              <a:graphicFrameLocks xmlns:a="http://schemas.openxmlformats.org/drawingml/2006/main" noChangeAspect="1"/>
+            </wp:cNvGraphicFramePr>
+            <a:graphic xmlns:a="http://schemas.openxmlformats.org/drawingml/2006/main">
+              <a:graphicData uri="http://schemas.openxmlformats.org/drawingml/2006/picture">
+                <pic:pic xmlns:pic="http://schemas.openxmlformats.org/drawingml/2006/picture">
+                  <pic:nvPicPr>
+                    <pic:cNvPr id="2" name="Picture 2">
+                      <a:hlinkClick r:id="rId17"/>
+                    </pic:cNvPr>
+                    <pic:cNvPicPr/>
+                  </pic:nvPicPr>
+                  <pic:blipFill>
+                    <a:blip r:embed="rId18"/>
+                    <a:stretch>
+                      <a:fillRect/>
+                    </a:stretch>
+                  </pic:blipFill>
+                  <pic:spPr>
+                    <a:xfrm>
+                      <a:off x="0" y="0"/>
+                      <a:ext cx="1790950" cy="200053"/>
+                    </a:xfrm>
+                    <a:prstGeom prst="rect">
+                      <a:avLst/>
+                    </a:prstGeom>
+                  </pic:spPr>
+                </pic:pic>
+              </a:graphicData>
+            </a:graphic>
+          </wp:inline>
+        </w:drawing>
+      </w:r>
+      <w:r>
+        <w:rPr>
+          <w:highlight w:val="white"/>
+          <w:lang w:val="ca-ES"/>
+        </w:rPr>
+        <w:t xml:space="preserve"> </w:t>
       </w:r>
     </w:p>
     <w:sectPr>
-      <w:headerReference w:type="default" r:id="rId16"/>
-      <w:footerReference w:type="default" r:id="rId17"/>
+      <w:headerReference w:type="default" r:id="rId19"/>
+      <w:footerReference w:type="default" r:id="rId20"/>
       <w:pgSz w:w="11906" w:h="16838"/>
       <w:pgMar w:top="680" w:right="1133" w:bottom="1440" w:left="2265" w:header="0" w:footer="720" w:gutter="0"/>
       <w:pgNumType w:start="1"/>
@@ -10981,8 +11035,6 @@
   <w:style w:type="table" w:default="1" w:styleId="TableNormal">
     <w:name w:val="Normal Table"/>
     <w:uiPriority w:val="99"/>
-    <w:semiHidden/>
-    <w:unhideWhenUsed/>
     <w:tblPr>
       <w:tblInd w:w="0" w:type="dxa"/>
       <w:tblCellMar>

</xml_diff>